<commit_message>
Added Student#1's analysis report
</commit_message>
<xml_diff>
--- a/reports/Deliverable 1/Student #1/Analysis Report.docx
+++ b/reports/Deliverable 1/Student #1/Analysis Report.docx
@@ -2040,6 +2040,9 @@
       <w:bookmarkEnd w:id="3"/>
     </w:p>
     <w:p>
+      <w:pPr>
+        <w:jc w:val="both"/>
+      </w:pPr>
       <w:r>
         <w:t>The analysis documented here offers a comprehensive evaluation of the requirements for Delivery 01 of Student #</w:t>
       </w:r>
@@ -2051,6 +2054,9 @@
       </w:r>
     </w:p>
     <w:p>
+      <w:pPr>
+        <w:jc w:val="both"/>
+      </w:pPr>
       <w:r>
         <w:t xml:space="preserve">Each analysis was systematically recorded, ensuring that final conclusions received lecturer approval. By documenting the original requirements, </w:t>
       </w:r>
@@ -2064,6 +2070,9 @@
       </w:r>
     </w:p>
     <w:p>
+      <w:pPr>
+        <w:jc w:val="both"/>
+      </w:pPr>
       <w:r>
         <w:t>These analysis records provide a clear rationale for the choices made. Looking ahead, these decisions will serve as a strong foundation for implementing the requirements as intended by the lecturers, ensuring precision while minimizing errors and misunderstandings.</w:t>
       </w:r>

</xml_diff>

<commit_message>
Student 1's analysis report
</commit_message>
<xml_diff>
--- a/reports/Deliverable 1/Student #1/Analysis Report.docx
+++ b/reports/Deliverable 1/Student #1/Analysis Report.docx
@@ -614,7 +614,15 @@
                                         <w:sz w:val="36"/>
                                         <w:szCs w:val="36"/>
                                       </w:rPr>
-                                      <w:t>19/02/25</w:t>
+                                      <w:t>20</w:t>
+                                    </w:r>
+                                    <w:r>
+                                      <w:rPr>
+                                        <w:color w:val="404040" w:themeColor="text1" w:themeTint="BF"/>
+                                        <w:sz w:val="36"/>
+                                        <w:szCs w:val="36"/>
+                                      </w:rPr>
+                                      <w:t>/02/25</w:t>
                                     </w:r>
                                   </w:p>
                                 </w:sdtContent>
@@ -715,7 +723,15 @@
                                   <w:sz w:val="36"/>
                                   <w:szCs w:val="36"/>
                                 </w:rPr>
-                                <w:t>19/02/25</w:t>
+                                <w:t>20</w:t>
+                              </w:r>
+                              <w:r>
+                                <w:rPr>
+                                  <w:color w:val="404040" w:themeColor="text1" w:themeTint="BF"/>
+                                  <w:sz w:val="36"/>
+                                  <w:szCs w:val="36"/>
+                                </w:rPr>
+                                <w:t>/02/25</w:t>
                               </w:r>
                             </w:p>
                           </w:sdtContent>
@@ -883,43 +899,7 @@
                                     <w:sz w:val="28"/>
                                     <w:szCs w:val="28"/>
                                   </w:rPr>
-                                  <w:t xml:space="preserve">Tudor Cristian </w:t>
-                                </w:r>
-                                <w:proofErr w:type="spellStart"/>
-                                <w:r>
-                                  <w:rPr>
-                                    <w:color w:val="156082" w:themeColor="accent1"/>
-                                    <w:sz w:val="28"/>
-                                    <w:szCs w:val="28"/>
-                                  </w:rPr>
-                                  <w:t>Lacatus</w:t>
-                                </w:r>
-                                <w:proofErr w:type="spellEnd"/>
-                                <w:r>
-                                  <w:rPr>
-                                    <w:color w:val="156082" w:themeColor="accent1"/>
-                                    <w:sz w:val="28"/>
-                                    <w:szCs w:val="28"/>
-                                  </w:rPr>
-                                  <w:t xml:space="preserve"> </w:t>
-                                </w:r>
-                                <w:proofErr w:type="spellStart"/>
-                                <w:r>
-                                  <w:rPr>
-                                    <w:color w:val="156082" w:themeColor="accent1"/>
-                                    <w:sz w:val="28"/>
-                                    <w:szCs w:val="28"/>
-                                  </w:rPr>
-                                  <w:t>Cosma</w:t>
-                                </w:r>
-                                <w:proofErr w:type="spellEnd"/>
-                                <w:r>
-                                  <w:rPr>
-                                    <w:color w:val="156082" w:themeColor="accent1"/>
-                                    <w:sz w:val="28"/>
-                                    <w:szCs w:val="28"/>
-                                  </w:rPr>
-                                  <w:t xml:space="preserve"> </w:t>
+                                  <w:t xml:space="preserve">Tudor Cristian Lacatus Cosma </w:t>
                                 </w:r>
                                 <w:hyperlink r:id="rId10" w:history="1">
                                   <w:r>
@@ -1094,43 +1074,7 @@
                               <w:sz w:val="28"/>
                               <w:szCs w:val="28"/>
                             </w:rPr>
-                            <w:t xml:space="preserve">Tudor Cristian </w:t>
-                          </w:r>
-                          <w:proofErr w:type="spellStart"/>
-                          <w:r>
-                            <w:rPr>
-                              <w:color w:val="156082" w:themeColor="accent1"/>
-                              <w:sz w:val="28"/>
-                              <w:szCs w:val="28"/>
-                            </w:rPr>
-                            <w:t>Lacatus</w:t>
-                          </w:r>
-                          <w:proofErr w:type="spellEnd"/>
-                          <w:r>
-                            <w:rPr>
-                              <w:color w:val="156082" w:themeColor="accent1"/>
-                              <w:sz w:val="28"/>
-                              <w:szCs w:val="28"/>
-                            </w:rPr>
-                            <w:t xml:space="preserve"> </w:t>
-                          </w:r>
-                          <w:proofErr w:type="spellStart"/>
-                          <w:r>
-                            <w:rPr>
-                              <w:color w:val="156082" w:themeColor="accent1"/>
-                              <w:sz w:val="28"/>
-                              <w:szCs w:val="28"/>
-                            </w:rPr>
-                            <w:t>Cosma</w:t>
-                          </w:r>
-                          <w:proofErr w:type="spellEnd"/>
-                          <w:r>
-                            <w:rPr>
-                              <w:color w:val="156082" w:themeColor="accent1"/>
-                              <w:sz w:val="28"/>
-                              <w:szCs w:val="28"/>
-                            </w:rPr>
-                            <w:t xml:space="preserve"> </w:t>
+                            <w:t xml:space="preserve">Tudor Cristian Lacatus Cosma </w:t>
                           </w:r>
                           <w:hyperlink r:id="rId15" w:history="1">
                             <w:r>
@@ -1641,15 +1585,7 @@
         <w:t>, more specifically for those regarding Student#1</w:t>
       </w:r>
       <w:r>
-        <w:t xml:space="preserve">. Among the requirements established for this </w:t>
-      </w:r>
-      <w:proofErr w:type="gramStart"/>
-      <w:r>
-        <w:t>deliverable</w:t>
-      </w:r>
-      <w:proofErr w:type="gramEnd"/>
-      <w:r>
-        <w:t xml:space="preserve">, it has been identified that </w:t>
+        <w:t xml:space="preserve">. Among the requirements established for this deliverable, it has been identified that </w:t>
       </w:r>
       <w:r>
         <w:t>one</w:t>
@@ -1990,15 +1926,7 @@
         <w:jc w:val="both"/>
       </w:pPr>
       <w:r>
-        <w:t xml:space="preserve">As follows, the link of the lecturer’s validation of this analysis is provided with a member of our group. The response of the lecturer in this conversation will lead the reader to another thread in the forum, where this topic was already addressed by </w:t>
-      </w:r>
-      <w:proofErr w:type="gramStart"/>
-      <w:r>
-        <w:t>other</w:t>
-      </w:r>
-      <w:proofErr w:type="gramEnd"/>
-      <w:r>
-        <w:t xml:space="preserve"> colleague</w:t>
+        <w:t>As follows, the link of the lecturer’s validation of this analysis is provided with a member of our group. The response of the lecturer in this conversation will lead the reader to another thread in the forum, where this topic was already addressed by other colleague</w:t>
       </w:r>
       <w:r>
         <w:t xml:space="preserve">: </w:t>
@@ -2058,15 +1986,7 @@
         <w:jc w:val="both"/>
       </w:pPr>
       <w:r>
-        <w:t xml:space="preserve">Each analysis was systematically recorded, ensuring that final conclusions received lecturer approval. By documenting the original requirements, </w:t>
-      </w:r>
-      <w:proofErr w:type="gramStart"/>
-      <w:r>
-        <w:t>encountered</w:t>
-      </w:r>
-      <w:proofErr w:type="gramEnd"/>
-      <w:r>
-        <w:t xml:space="preserve"> challenges, proposed solutions, and final resolutions, this report serves as a transparent reference for the decision-making process. The lecturer’s approval further validates the final decisions, guaranteeing their accuracy and feasibility.</w:t>
+        <w:t>Each analysis was systematically recorded, ensuring that final conclusions received lecturer approval. By documenting the original requirements, encountered challenges, proposed solutions, and final resolutions, this report serves as a transparent reference for the decision-making process. The lecturer’s approval further validates the final decisions, guaranteeing their accuracy and feasibility.</w:t>
       </w:r>
     </w:p>
     <w:p>

</xml_diff>